<commit_message>
Use A4 paper, don't use line numbers
JPR automatically adds line numbers
</commit_message>
<xml_diff>
--- a/ms/journal-of-plant-research.docx
+++ b/ms/journal-of-plant-research.docx
@@ -310,10 +310,10 @@
     <w:sectPr>
       <w:footerReference w:type="even" r:id="rId8"/>
       <w:footerReference w:type="default" r:id="rId9"/>
-      <w:pgSz w:w="12240" w:h="15840"/>
+      <w:pgSz w:w="11900" w:h="16820"/>
       <w:pgMar w:top="1440" w:right="1440" w:bottom="1440" w:left="1440" w:header="720" w:footer="720" w:gutter="0"/>
-      <w:lnNumType w:countBy="1" w:restart="continuous"/>
       <w:cols w:space="720"/>
+      <w:docGrid w:linePitch="326"/>
     </w:sectPr>
   </w:body>
 </w:document>
@@ -977,6 +977,9 @@
   <w:style w:type="paragraph" w:default="1" w:styleId="Normal">
     <w:name w:val="Normal"/>
     <w:qFormat/>
+    <w:rPr>
+      <w:rFonts w:eastAsiaTheme="minorEastAsia"/>
+    </w:rPr>
   </w:style>
   <w:style w:type="paragraph" w:styleId="Heading1">
     <w:name w:val="heading 1"/>

</xml_diff>